<commit_message>
Correction to fitness function
</commit_message>
<xml_diff>
--- a/ProjectReport.docx
+++ b/ProjectReport.docx
@@ -404,19 +404,7 @@
         <w:rPr>
           <w:color w:val="000000" w:themeColor="text1"/>
         </w:rPr>
-        <w:t>1</w:t>
-      </w:r>
-      <w:r>
-        <w:rPr>
-          <w:color w:val="000000" w:themeColor="text1"/>
-        </w:rPr>
-        <w:t xml:space="preserve"> |</w:t>
-      </w:r>
-      <w:r>
-        <w:rPr>
-          <w:color w:val="000000" w:themeColor="text1"/>
-        </w:rPr>
-        <w:t xml:space="preserve"> </w:t>
+        <w:t xml:space="preserve">1 | </w:t>
       </w:r>
       <w:r>
         <w:rPr>
@@ -428,13 +416,7 @@
         <w:rPr>
           <w:color w:val="000000" w:themeColor="text1"/>
         </w:rPr>
-        <w:t xml:space="preserve"> |</w:t>
-      </w:r>
-      <w:r>
-        <w:rPr>
-          <w:color w:val="000000" w:themeColor="text1"/>
-        </w:rPr>
-        <w:t xml:space="preserve"> </w:t>
+        <w:t xml:space="preserve"> | </w:t>
       </w:r>
       <w:r>
         <w:rPr>
@@ -683,13 +665,8 @@
         <w:t xml:space="preserve"> then</w:t>
       </w:r>
       <w:r>
-        <w:t xml:space="preserve"> calculate the fitness function for </w:t>
-      </w:r>
-      <w:proofErr w:type="gramStart"/>
-      <w:r>
-        <w:t>each individual</w:t>
-      </w:r>
-      <w:proofErr w:type="gramEnd"/>
+        <w:t xml:space="preserve"> calculate the fitness function for each individual</w:t>
+      </w:r>
       <w:r>
         <w:t xml:space="preserve"> and write those values to an array. I perform an insertion sort </w:t>
       </w:r>
@@ -849,8 +826,6 @@
       <w:r>
         <w:t xml:space="preserve">Note: for v=25 there are a larger number of trials due to debugging. One trial also took such a long time to run I had to terminate it due to needing to complete the assignment on time. </w:t>
       </w:r>
-      <w:bookmarkStart w:id="0" w:name="_GoBack"/>
-      <w:bookmarkEnd w:id="0"/>
       <w:r>
         <w:t>Since the smallest edge weight is 1, the maximum possible fitness score is 1/V.</w:t>
       </w:r>
@@ -1018,10 +993,7 @@
           </w:tcPr>
           <w:p>
             <w:r>
-              <w:t>0.</w:t>
-            </w:r>
-            <w:r>
-              <w:t>1667</w:t>
+              <w:t>0.1667</w:t>
             </w:r>
           </w:p>
         </w:tc>
@@ -1031,10 +1003,7 @@
           </w:tcPr>
           <w:p>
             <w:r>
-              <w:t>0.</w:t>
-            </w:r>
-            <w:r>
-              <w:t>0286</w:t>
+              <w:t>0.0286</w:t>
             </w:r>
           </w:p>
         </w:tc>
@@ -1271,10 +1240,7 @@
           </w:tcPr>
           <w:p>
             <w:r>
-              <w:t xml:space="preserve">0. </w:t>
-            </w:r>
-            <w:r>
-              <w:t>0130</w:t>
+              <w:t>0. 0130</w:t>
             </w:r>
           </w:p>
         </w:tc>
@@ -1375,7 +1341,6 @@
               <w:t>1988</w:t>
             </w:r>
           </w:p>
-          <w:p/>
         </w:tc>
       </w:tr>
       <w:tr>
@@ -1628,6 +1593,261 @@
           </w:p>
         </w:tc>
       </w:tr>
+      <w:tr>
+        <w:trPr>
+          <w:trHeight w:val="242"/>
+        </w:trPr>
+        <w:tc>
+          <w:tcPr>
+            <w:tcW w:w="2337" w:type="dxa"/>
+          </w:tcPr>
+          <w:p>
+            <w:pPr>
+              <w:rPr>
+                <w:b/>
+              </w:rPr>
+            </w:pPr>
+            <w:r>
+              <w:rPr>
+                <w:b/>
+              </w:rPr>
+              <w:t>Trial 4 - Corrected</w:t>
+            </w:r>
+          </w:p>
+        </w:tc>
+        <w:tc>
+          <w:tcPr>
+            <w:tcW w:w="1063" w:type="dxa"/>
+          </w:tcPr>
+          <w:p/>
+        </w:tc>
+        <w:tc>
+          <w:tcPr>
+            <w:tcW w:w="1429" w:type="dxa"/>
+          </w:tcPr>
+          <w:p/>
+        </w:tc>
+        <w:tc>
+          <w:tcPr>
+            <w:tcW w:w="1343" w:type="dxa"/>
+          </w:tcPr>
+          <w:p>
+            <w:pPr>
+              <w:pStyle w:val="p1"/>
+              <w:rPr>
+                <w:rFonts w:ascii="Times New Roman" w:hAnsi="Times New Roman"/>
+                <w:sz w:val="24"/>
+                <w:szCs w:val="24"/>
+              </w:rPr>
+            </w:pPr>
+          </w:p>
+        </w:tc>
+      </w:tr>
+      <w:tr>
+        <w:trPr>
+          <w:trHeight w:val="242"/>
+        </w:trPr>
+        <w:tc>
+          <w:tcPr>
+            <w:tcW w:w="2337" w:type="dxa"/>
+          </w:tcPr>
+          <w:p>
+            <w:pPr>
+              <w:jc w:val="right"/>
+            </w:pPr>
+            <w:r>
+              <w:t>Generations</w:t>
+            </w:r>
+          </w:p>
+        </w:tc>
+        <w:tc>
+          <w:tcPr>
+            <w:tcW w:w="1063" w:type="dxa"/>
+          </w:tcPr>
+          <w:p>
+            <w:r>
+              <w:t>11</w:t>
+            </w:r>
+          </w:p>
+        </w:tc>
+        <w:tc>
+          <w:tcPr>
+            <w:tcW w:w="1429" w:type="dxa"/>
+          </w:tcPr>
+          <w:p>
+            <w:r>
+              <w:t>23</w:t>
+            </w:r>
+          </w:p>
+        </w:tc>
+        <w:tc>
+          <w:tcPr>
+            <w:tcW w:w="1343" w:type="dxa"/>
+          </w:tcPr>
+          <w:p>
+            <w:r>
+              <w:t>34</w:t>
+            </w:r>
+          </w:p>
+        </w:tc>
+      </w:tr>
+      <w:tr>
+        <w:trPr>
+          <w:trHeight w:val="242"/>
+        </w:trPr>
+        <w:tc>
+          <w:tcPr>
+            <w:tcW w:w="2337" w:type="dxa"/>
+          </w:tcPr>
+          <w:p>
+            <w:pPr>
+              <w:jc w:val="right"/>
+            </w:pPr>
+            <w:r>
+              <w:t>Final Score</w:t>
+            </w:r>
+          </w:p>
+        </w:tc>
+        <w:tc>
+          <w:tcPr>
+            <w:tcW w:w="1063" w:type="dxa"/>
+          </w:tcPr>
+          <w:p>
+            <w:r>
+              <w:t>0.1</w:t>
+            </w:r>
+          </w:p>
+        </w:tc>
+        <w:tc>
+          <w:tcPr>
+            <w:tcW w:w="1429" w:type="dxa"/>
+          </w:tcPr>
+          <w:p>
+            <w:r>
+              <w:t>0.0196</w:t>
+            </w:r>
+          </w:p>
+        </w:tc>
+        <w:tc>
+          <w:tcPr>
+            <w:tcW w:w="1343" w:type="dxa"/>
+          </w:tcPr>
+          <w:p>
+            <w:r>
+              <w:t>0.0104</w:t>
+            </w:r>
+          </w:p>
+        </w:tc>
+      </w:tr>
+      <w:tr>
+        <w:trPr>
+          <w:trHeight w:val="242"/>
+        </w:trPr>
+        <w:tc>
+          <w:tcPr>
+            <w:tcW w:w="2337" w:type="dxa"/>
+          </w:tcPr>
+          <w:p>
+            <w:pPr>
+              <w:jc w:val="right"/>
+            </w:pPr>
+            <w:r>
+              <w:t>Time</w:t>
+            </w:r>
+          </w:p>
+        </w:tc>
+        <w:tc>
+          <w:tcPr>
+            <w:tcW w:w="1063" w:type="dxa"/>
+          </w:tcPr>
+          <w:p>
+            <w:r>
+              <w:t>1s</w:t>
+            </w:r>
+          </w:p>
+        </w:tc>
+        <w:tc>
+          <w:tcPr>
+            <w:tcW w:w="1429" w:type="dxa"/>
+          </w:tcPr>
+          <w:p>
+            <w:r>
+              <w:t>0s</w:t>
+            </w:r>
+          </w:p>
+        </w:tc>
+        <w:tc>
+          <w:tcPr>
+            <w:tcW w:w="1343" w:type="dxa"/>
+          </w:tcPr>
+          <w:p>
+            <w:pPr>
+              <w:pStyle w:val="p1"/>
+              <w:rPr>
+                <w:rFonts w:ascii="Times New Roman" w:hAnsi="Times New Roman"/>
+                <w:sz w:val="24"/>
+                <w:szCs w:val="24"/>
+              </w:rPr>
+            </w:pPr>
+            <w:r>
+              <w:rPr>
+                <w:rFonts w:ascii="Times New Roman" w:hAnsi="Times New Roman"/>
+                <w:sz w:val="24"/>
+                <w:szCs w:val="24"/>
+              </w:rPr>
+              <w:t>5s</w:t>
+            </w:r>
+          </w:p>
+        </w:tc>
+      </w:tr>
+      <w:tr>
+        <w:trPr>
+          <w:trHeight w:val="242"/>
+        </w:trPr>
+        <w:tc>
+          <w:tcPr>
+            <w:tcW w:w="2337" w:type="dxa"/>
+          </w:tcPr>
+          <w:p>
+            <w:pPr>
+              <w:jc w:val="right"/>
+            </w:pPr>
+            <w:r>
+              <w:t>Survivors</w:t>
+            </w:r>
+          </w:p>
+        </w:tc>
+        <w:tc>
+          <w:tcPr>
+            <w:tcW w:w="1063" w:type="dxa"/>
+          </w:tcPr>
+          <w:p>
+            <w:r>
+              <w:t>46</w:t>
+            </w:r>
+          </w:p>
+        </w:tc>
+        <w:tc>
+          <w:tcPr>
+            <w:tcW w:w="1429" w:type="dxa"/>
+          </w:tcPr>
+          <w:p>
+            <w:r>
+              <w:t>216</w:t>
+            </w:r>
+          </w:p>
+        </w:tc>
+        <w:tc>
+          <w:tcPr>
+            <w:tcW w:w="1343" w:type="dxa"/>
+          </w:tcPr>
+          <w:p>
+            <w:r>
+              <w:t>626</w:t>
+            </w:r>
+          </w:p>
+        </w:tc>
+      </w:tr>
     </w:tbl>
     <w:p/>
     <w:p>
@@ -1661,15 +1881,7 @@
           <w:sz w:val="24"/>
           <w:szCs w:val="24"/>
         </w:rPr>
-        <w:t xml:space="preserve"> </w:t>
-      </w:r>
-      <w:r>
-        <w:rPr>
-          <w:rFonts w:ascii="Times New Roman" w:hAnsi="Times New Roman"/>
-          <w:sz w:val="24"/>
-          <w:szCs w:val="24"/>
-        </w:rPr>
-        <w:t>3, 1, 2, 0, 4</w:t>
+        <w:t xml:space="preserve"> 3, 1, 2, 0, 4</w:t>
       </w:r>
       <w:r>
         <w:rPr>
@@ -1679,19 +1891,19 @@
         </w:rPr>
         <w:t>. Since it is a small graph, this is most likely the actual solution to the problem for the graph generated.</w:t>
       </w:r>
+      <w:r>
+        <w:rPr>
+          <w:rFonts w:ascii="Times New Roman" w:hAnsi="Times New Roman"/>
+          <w:sz w:val="24"/>
+          <w:szCs w:val="24"/>
+        </w:rPr>
+        <w:t xml:space="preserve"> When rerunning the program with the corrected fitness function, the final fitness score changed but the same path was selected, consistent with this hypothesis.</w:t>
+      </w:r>
     </w:p>
     <w:p/>
     <w:p>
       <w:r>
-        <w:t xml:space="preserve">One interesting effect is the size of the population on runtime and the solution. With a larger </w:t>
-      </w:r>
-      <w:proofErr w:type="gramStart"/>
-      <w:r>
-        <w:t>population</w:t>
-      </w:r>
-      <w:proofErr w:type="gramEnd"/>
-      <w:r>
-        <w:t xml:space="preserve"> the algorithm took longer to run,</w:t>
+        <w:t>One interesting effect is the size of the population on runtime and the solution. With a larger population the algorithm took longer to run,</w:t>
       </w:r>
       <w:r>
         <w:t xml:space="preserve"> and even with culling the population size compounded</w:t>
@@ -1700,7 +1912,15 @@
         <w:t>, but with more individuals creating more opportunities fo</w:t>
       </w:r>
       <w:r>
-        <w:t xml:space="preserve">r mutations and randomness, there was a relationship between </w:t>
+        <w:t>r mutations and randomness, there was a</w:t>
+      </w:r>
+      <w:r>
+        <w:t xml:space="preserve"> positive</w:t>
+      </w:r>
+      <w:bookmarkStart w:id="0" w:name="_GoBack"/>
+      <w:bookmarkEnd w:id="0"/>
+      <w:r>
+        <w:t xml:space="preserve"> relationship between </w:t>
       </w:r>
       <w:r>
         <w:t>population size, number of generations, and the final "most fit" score.</w:t>
@@ -3119,11 +3339,11 @@
           <c:showBubbleSize val="0"/>
         </c:dLbls>
         <c:smooth val="0"/>
-        <c:axId val="-837588800"/>
-        <c:axId val="-837583232"/>
+        <c:axId val="1751918080"/>
+        <c:axId val="1747506896"/>
       </c:lineChart>
       <c:catAx>
-        <c:axId val="-837588800"/>
+        <c:axId val="1751918080"/>
         <c:scaling>
           <c:orientation val="minMax"/>
         </c:scaling>
@@ -3220,7 +3440,7 @@
             <a:endParaRPr lang="en-US"/>
           </a:p>
         </c:txPr>
-        <c:crossAx val="-837583232"/>
+        <c:crossAx val="1747506896"/>
         <c:crosses val="autoZero"/>
         <c:auto val="1"/>
         <c:lblAlgn val="ctr"/>
@@ -3228,7 +3448,7 @@
         <c:noMultiLvlLbl val="0"/>
       </c:catAx>
       <c:valAx>
-        <c:axId val="-837583232"/>
+        <c:axId val="1747506896"/>
         <c:scaling>
           <c:orientation val="minMax"/>
         </c:scaling>
@@ -3338,7 +3558,7 @@
             <a:endParaRPr lang="en-US"/>
           </a:p>
         </c:txPr>
-        <c:crossAx val="-837588800"/>
+        <c:crossAx val="1751918080"/>
         <c:crosses val="autoZero"/>
         <c:crossBetween val="between"/>
       </c:valAx>
@@ -5038,11 +5258,11 @@
           <c:showPercent val="0"/>
           <c:showBubbleSize val="0"/>
         </c:dLbls>
-        <c:axId val="-867312960"/>
-        <c:axId val="-861237216"/>
+        <c:axId val="1771311632"/>
+        <c:axId val="1772027232"/>
       </c:scatterChart>
       <c:valAx>
-        <c:axId val="-867312960"/>
+        <c:axId val="1771311632"/>
         <c:scaling>
           <c:logBase val="10.0"/>
           <c:orientation val="minMax"/>
@@ -5135,12 +5355,12 @@
             <a:endParaRPr lang="en-US"/>
           </a:p>
         </c:txPr>
-        <c:crossAx val="-861237216"/>
+        <c:crossAx val="1772027232"/>
         <c:crosses val="autoZero"/>
         <c:crossBetween val="midCat"/>
       </c:valAx>
       <c:valAx>
-        <c:axId val="-861237216"/>
+        <c:axId val="1772027232"/>
         <c:scaling>
           <c:logBase val="10.0"/>
           <c:orientation val="minMax"/>
@@ -5246,7 +5466,7 @@
             <a:endParaRPr lang="en-US"/>
           </a:p>
         </c:txPr>
-        <c:crossAx val="-867312960"/>
+        <c:crossAx val="1771311632"/>
         <c:crosses val="autoZero"/>
         <c:crossBetween val="midCat"/>
       </c:valAx>

</xml_diff>